<commit_message>
finish input and output
</commit_message>
<xml_diff>
--- a/Project2.docx
+++ b/Project2.docx
@@ -1,6 +1,6 @@
 
 <file path=word/document.xml><?xml version="1.0" encoding="utf-8"?>
-<w:document xmlns:wpc="http://schemas.microsoft.com/office/word/2010/wordprocessingCanvas" xmlns:cx="http://schemas.microsoft.com/office/drawing/2014/chartex" xmlns:cx1="http://schemas.microsoft.com/office/drawing/2015/9/8/chartex" xmlns:cx2="http://schemas.microsoft.com/office/drawing/2015/10/21/chartex" xmlns:cx3="http://schemas.microsoft.com/office/drawing/2016/5/9/chartex" xmlns:cx4="http://schemas.microsoft.com/office/drawing/2016/5/10/chartex" xmlns:cx5="http://schemas.microsoft.com/office/drawing/2016/5/11/chartex" xmlns:cx6="http://schemas.microsoft.com/office/drawing/2016/5/12/chartex" xmlns:cx7="http://schemas.microsoft.com/office/drawing/2016/5/13/chartex" xmlns:cx8="http://schemas.microsoft.com/office/drawing/2016/5/14/chartex" xmlns:mc="http://schemas.openxmlformats.org/markup-compatibility/2006" xmlns:aink="http://schemas.microsoft.com/office/drawing/2016/ink" xmlns:am3d="http://schemas.microsoft.com/office/drawing/2017/model3d" xmlns:o="urn:schemas-microsoft-com:office:office" xmlns:r="http://schemas.openxmlformats.org/officeDocument/2006/relationships" xmlns:m="http://schemas.openxmlformats.org/officeDocument/2006/math" xmlns:v="urn:schemas-microsoft-com:vml" xmlns:wp14="http://schemas.microsoft.com/office/word/2010/wordprocessingDrawing" xmlns:wp="http://schemas.openxmlformats.org/drawingml/2006/wordprocessingDrawing" xmlns:w10="urn:schemas-microsoft-com:office:word" xmlns:w="http://schemas.openxmlformats.org/wordprocessingml/2006/main" xmlns:w14="http://schemas.microsoft.com/office/word/2010/wordml" xmlns:w15="http://schemas.microsoft.com/office/word/2012/wordml" xmlns:w16cid="http://schemas.microsoft.com/office/word/2016/wordml/cid" xmlns:w16se="http://schemas.microsoft.com/office/word/2015/wordml/symex" xmlns:wpg="http://schemas.microsoft.com/office/word/2010/wordprocessingGroup" xmlns:wpi="http://schemas.microsoft.com/office/word/2010/wordprocessingInk" xmlns:wne="http://schemas.microsoft.com/office/word/2006/wordml" xmlns:wps="http://schemas.microsoft.com/office/word/2010/wordprocessingShape" mc:Ignorable="w14 w15 w16se w16cid wp14">
+<w:document xmlns:wpc="http://schemas.microsoft.com/office/word/2010/wordprocessingCanvas" xmlns:cx="http://schemas.microsoft.com/office/drawing/2014/chartex" xmlns:cx1="http://schemas.microsoft.com/office/drawing/2015/9/8/chartex" xmlns:cx2="http://schemas.microsoft.com/office/drawing/2015/10/21/chartex" xmlns:cx3="http://schemas.microsoft.com/office/drawing/2016/5/9/chartex" xmlns:cx4="http://schemas.microsoft.com/office/drawing/2016/5/10/chartex" xmlns:cx5="http://schemas.microsoft.com/office/drawing/2016/5/11/chartex" xmlns:cx6="http://schemas.microsoft.com/office/drawing/2016/5/12/chartex" xmlns:cx7="http://schemas.microsoft.com/office/drawing/2016/5/13/chartex" xmlns:cx8="http://schemas.microsoft.com/office/drawing/2016/5/14/chartex" xmlns:mc="http://schemas.openxmlformats.org/markup-compatibility/2006" xmlns:aink="http://schemas.microsoft.com/office/drawing/2016/ink" xmlns:am3d="http://schemas.microsoft.com/office/drawing/2017/model3d" xmlns:o="urn:schemas-microsoft-com:office:office" xmlns:r="http://schemas.openxmlformats.org/officeDocument/2006/relationships" xmlns:m="http://schemas.openxmlformats.org/officeDocument/2006/math" xmlns:v="urn:schemas-microsoft-com:vml" xmlns:wp14="http://schemas.microsoft.com/office/word/2010/wordprocessingDrawing" xmlns:wp="http://schemas.openxmlformats.org/drawingml/2006/wordprocessingDrawing" xmlns:w10="urn:schemas-microsoft-com:office:word" xmlns:w="http://schemas.openxmlformats.org/wordprocessingml/2006/main" xmlns:w14="http://schemas.microsoft.com/office/word/2010/wordml" xmlns:w15="http://schemas.microsoft.com/office/word/2012/wordml" xmlns:w16cex="http://schemas.microsoft.com/office/word/2018/wordml/cex" xmlns:w16cid="http://schemas.microsoft.com/office/word/2016/wordml/cid" xmlns:w16="http://schemas.microsoft.com/office/word/2018/wordml" xmlns:w16se="http://schemas.microsoft.com/office/word/2015/wordml/symex" xmlns:wpg="http://schemas.microsoft.com/office/word/2010/wordprocessingGroup" xmlns:wpi="http://schemas.microsoft.com/office/word/2010/wordprocessingInk" xmlns:wne="http://schemas.microsoft.com/office/word/2006/wordml" xmlns:wps="http://schemas.microsoft.com/office/word/2010/wordprocessingShape" mc:Ignorable="w14 w15 w16se w16cid w16 w16cex wp14">
   <w:body>
     <w:p>
       <w:pPr>
@@ -311,19 +311,44 @@
         <w:jc w:val="both"/>
       </w:pPr>
       <w:r>
-        <w:t>Can only move</w:t>
-      </w:r>
-      <w:r>
-        <w:rPr>
+        <w:t xml:space="preserve">Can </w:t>
+      </w:r>
+      <w:r>
+        <w:rPr>
+          <w:b/>
+          <w:bCs/>
+        </w:rPr>
+        <w:t>only move</w:t>
+      </w:r>
+      <w:r>
+        <w:rPr>
+          <w:b/>
+          <w:bCs/>
           <w:i/>
         </w:rPr>
-        <w:t xml:space="preserve"> up, down, left</w:t>
-      </w:r>
-      <w:r>
+        <w:t xml:space="preserve"> up, down, </w:t>
+      </w:r>
+      <w:proofErr w:type="gramStart"/>
+      <w:r>
+        <w:rPr>
+          <w:b/>
+          <w:bCs/>
+          <w:i/>
+        </w:rPr>
+        <w:t>left</w:t>
+      </w:r>
+      <w:proofErr w:type="gramEnd"/>
+      <w:r>
+        <w:rPr>
+          <w:b/>
+          <w:bCs/>
+        </w:rPr>
         <w:t xml:space="preserve"> and </w:t>
       </w:r>
       <w:r>
         <w:rPr>
+          <w:b/>
+          <w:bCs/>
           <w:i/>
         </w:rPr>
         <w:t>right</w:t>
@@ -413,16 +438,56 @@
         <w:t xml:space="preserve"> is </w:t>
       </w:r>
       <w:r>
+        <w:rPr>
+          <w:b/>
+          <w:bCs/>
+        </w:rPr>
         <w:t>0</w:t>
       </w:r>
       <w:r>
         <w:rPr>
           <w:rFonts w:hint="eastAsia"/>
+          <w:b/>
+          <w:bCs/>
         </w:rPr>
         <w:t>～</w:t>
       </w:r>
       <w:r>
-        <w:t>2147483647.</w:t>
+        <w:rPr>
+          <w:b/>
+          <w:bCs/>
+        </w:rPr>
+        <w:t>2147483647</w:t>
+      </w:r>
+      <w:r>
+        <w:rPr>
+          <w:rFonts w:hint="eastAsia"/>
+          <w:b/>
+          <w:bCs/>
+        </w:rPr>
+        <w:t>(i</w:t>
+      </w:r>
+      <w:r>
+        <w:rPr>
+          <w:b/>
+          <w:bCs/>
+        </w:rPr>
+        <w:t>nt</w:t>
+      </w:r>
+      <w:r>
+        <w:rPr>
+          <w:rFonts w:hint="eastAsia"/>
+          <w:b/>
+          <w:bCs/>
+        </w:rPr>
+        <w:t>)</w:t>
+      </w:r>
+      <w:r>
+        <w:rPr>
+          <w:b/>
+          <w:bCs/>
+        </w:rPr>
+        <w:t>.</w:t>
       </w:r>
       <w:r>
         <w:t xml:space="preserve"> </w:t>
@@ -437,7 +502,14 @@
         <w:jc w:val="both"/>
       </w:pPr>
       <w:r>
-        <w:t xml:space="preserve">Needs to return for recharge before running out battery. Each recharge </w:t>
+        <w:rPr>
+          <w:b/>
+          <w:bCs/>
+        </w:rPr>
+        <w:t>Needs to return for recharge before running out battery.</w:t>
+      </w:r>
+      <w:r>
+        <w:t xml:space="preserve"> Each recharge </w:t>
       </w:r>
       <w:r>
         <w:t xml:space="preserve">fully </w:t>
@@ -3270,7 +3342,14 @@
         <w:t xml:space="preserve">. </w:t>
       </w:r>
       <w:r>
-        <w:t>We assume the row index and column index all starts from 0. Therefore, initially the robot is placed at cell (</w:t>
+        <w:rPr>
+          <w:b/>
+          <w:bCs/>
+        </w:rPr>
+        <w:t>We assume the row index and column index all starts from 0</w:t>
+      </w:r>
+      <w:r>
+        <w:t>. Therefore, initially the robot is placed at cell (</w:t>
       </w:r>
       <w:r>
         <w:t>6</w:t>
@@ -3288,7 +3367,17 @@
         <w:t>R</w:t>
       </w:r>
       <w:r>
-        <w:t xml:space="preserve"> can be at any, but only one,</w:t>
+        <w:t xml:space="preserve"> can be at any, but </w:t>
+      </w:r>
+      <w:r>
+        <w:rPr>
+          <w:b/>
+          <w:bCs/>
+        </w:rPr>
+        <w:t>only one</w:t>
+      </w:r>
+      <w:r>
+        <w:t>,</w:t>
       </w:r>
       <w:r>
         <w:t xml:space="preserve"> </w:t>
@@ -3339,15 +3428,34 @@
         <w:t xml:space="preserve">Invalid test case gets </w:t>
       </w:r>
       <w:r>
-        <w:t>no score. The size of the floorplan should be no more than 100</w:t>
-      </w:r>
-      <w:r>
+        <w:t xml:space="preserve">no score. The size of the floorplan should be </w:t>
+      </w:r>
+      <w:r>
+        <w:rPr>
+          <w:b/>
+          <w:bCs/>
+        </w:rPr>
+        <w:t>no more than 100</w:t>
+      </w:r>
+      <w:r>
+        <w:rPr>
+          <w:b/>
+          <w:bCs/>
+        </w:rPr>
         <w:t>0</w:t>
       </w:r>
       <w:r>
+        <w:rPr>
+          <w:b/>
+          <w:bCs/>
+        </w:rPr>
         <w:t>*100</w:t>
       </w:r>
       <w:r>
+        <w:rPr>
+          <w:b/>
+          <w:bCs/>
+        </w:rPr>
         <w:t>0</w:t>
       </w:r>
       <w:r>
@@ -10686,15 +10794,7 @@
         <w:rPr>
           <w:color w:val="000000" w:themeColor="text1"/>
         </w:rPr>
-        <w:t xml:space="preserve">0%): If your test case can pass through </w:t>
-      </w:r>
-      <w:bookmarkStart w:id="1" w:name="_GoBack"/>
-      <w:bookmarkEnd w:id="1"/>
-      <w:r>
-        <w:rPr>
-          <w:color w:val="000000" w:themeColor="text1"/>
-        </w:rPr>
-        <w:t xml:space="preserve">TA’s program, you receive </w:t>
+        <w:t xml:space="preserve">0%): If your test case can pass through TA’s program, you receive </w:t>
       </w:r>
       <w:r>
         <w:rPr>
@@ -11242,7 +11342,7 @@
 </file>
 
 <file path=word/endnotes.xml><?xml version="1.0" encoding="utf-8"?>
-<w:endnotes xmlns:wpc="http://schemas.microsoft.com/office/word/2010/wordprocessingCanvas" xmlns:cx="http://schemas.microsoft.com/office/drawing/2014/chartex" xmlns:cx1="http://schemas.microsoft.com/office/drawing/2015/9/8/chartex" xmlns:cx2="http://schemas.microsoft.com/office/drawing/2015/10/21/chartex" xmlns:cx3="http://schemas.microsoft.com/office/drawing/2016/5/9/chartex" xmlns:cx4="http://schemas.microsoft.com/office/drawing/2016/5/10/chartex" xmlns:cx5="http://schemas.microsoft.com/office/drawing/2016/5/11/chartex" xmlns:cx6="http://schemas.microsoft.com/office/drawing/2016/5/12/chartex" xmlns:cx7="http://schemas.microsoft.com/office/drawing/2016/5/13/chartex" xmlns:cx8="http://schemas.microsoft.com/office/drawing/2016/5/14/chartex" xmlns:mc="http://schemas.openxmlformats.org/markup-compatibility/2006" xmlns:aink="http://schemas.microsoft.com/office/drawing/2016/ink" xmlns:am3d="http://schemas.microsoft.com/office/drawing/2017/model3d" xmlns:o="urn:schemas-microsoft-com:office:office" xmlns:r="http://schemas.openxmlformats.org/officeDocument/2006/relationships" xmlns:m="http://schemas.openxmlformats.org/officeDocument/2006/math" xmlns:v="urn:schemas-microsoft-com:vml" xmlns:wp14="http://schemas.microsoft.com/office/word/2010/wordprocessingDrawing" xmlns:wp="http://schemas.openxmlformats.org/drawingml/2006/wordprocessingDrawing" xmlns:w10="urn:schemas-microsoft-com:office:word" xmlns:w="http://schemas.openxmlformats.org/wordprocessingml/2006/main" xmlns:w14="http://schemas.microsoft.com/office/word/2010/wordml" xmlns:w15="http://schemas.microsoft.com/office/word/2012/wordml" xmlns:w16cid="http://schemas.microsoft.com/office/word/2016/wordml/cid" xmlns:w16se="http://schemas.microsoft.com/office/word/2015/wordml/symex" xmlns:wpg="http://schemas.microsoft.com/office/word/2010/wordprocessingGroup" xmlns:wpi="http://schemas.microsoft.com/office/word/2010/wordprocessingInk" xmlns:wne="http://schemas.microsoft.com/office/word/2006/wordml" xmlns:wps="http://schemas.microsoft.com/office/word/2010/wordprocessingShape" mc:Ignorable="w14 w15 w16se w16cid wp14">
+<w:endnotes xmlns:wpc="http://schemas.microsoft.com/office/word/2010/wordprocessingCanvas" xmlns:cx="http://schemas.microsoft.com/office/drawing/2014/chartex" xmlns:cx1="http://schemas.microsoft.com/office/drawing/2015/9/8/chartex" xmlns:cx2="http://schemas.microsoft.com/office/drawing/2015/10/21/chartex" xmlns:cx3="http://schemas.microsoft.com/office/drawing/2016/5/9/chartex" xmlns:cx4="http://schemas.microsoft.com/office/drawing/2016/5/10/chartex" xmlns:cx5="http://schemas.microsoft.com/office/drawing/2016/5/11/chartex" xmlns:cx6="http://schemas.microsoft.com/office/drawing/2016/5/12/chartex" xmlns:cx7="http://schemas.microsoft.com/office/drawing/2016/5/13/chartex" xmlns:cx8="http://schemas.microsoft.com/office/drawing/2016/5/14/chartex" xmlns:mc="http://schemas.openxmlformats.org/markup-compatibility/2006" xmlns:aink="http://schemas.microsoft.com/office/drawing/2016/ink" xmlns:am3d="http://schemas.microsoft.com/office/drawing/2017/model3d" xmlns:o="urn:schemas-microsoft-com:office:office" xmlns:r="http://schemas.openxmlformats.org/officeDocument/2006/relationships" xmlns:m="http://schemas.openxmlformats.org/officeDocument/2006/math" xmlns:v="urn:schemas-microsoft-com:vml" xmlns:wp14="http://schemas.microsoft.com/office/word/2010/wordprocessingDrawing" xmlns:wp="http://schemas.openxmlformats.org/drawingml/2006/wordprocessingDrawing" xmlns:w10="urn:schemas-microsoft-com:office:word" xmlns:w="http://schemas.openxmlformats.org/wordprocessingml/2006/main" xmlns:w14="http://schemas.microsoft.com/office/word/2010/wordml" xmlns:w15="http://schemas.microsoft.com/office/word/2012/wordml" xmlns:w16cex="http://schemas.microsoft.com/office/word/2018/wordml/cex" xmlns:w16cid="http://schemas.microsoft.com/office/word/2016/wordml/cid" xmlns:w16="http://schemas.microsoft.com/office/word/2018/wordml" xmlns:w16se="http://schemas.microsoft.com/office/word/2015/wordml/symex" xmlns:wpg="http://schemas.microsoft.com/office/word/2010/wordprocessingGroup" xmlns:wpi="http://schemas.microsoft.com/office/word/2010/wordprocessingInk" xmlns:wne="http://schemas.microsoft.com/office/word/2006/wordml" xmlns:wps="http://schemas.microsoft.com/office/word/2010/wordprocessingShape" mc:Ignorable="w14 w15 w16se w16cid w16 w16cex wp14">
   <w:endnote w:type="separator" w:id="-1">
     <w:p>
       <w:r>
@@ -11261,7 +11361,7 @@
 </file>
 
 <file path=word/footnotes.xml><?xml version="1.0" encoding="utf-8"?>
-<w:footnotes xmlns:wpc="http://schemas.microsoft.com/office/word/2010/wordprocessingCanvas" xmlns:cx="http://schemas.microsoft.com/office/drawing/2014/chartex" xmlns:cx1="http://schemas.microsoft.com/office/drawing/2015/9/8/chartex" xmlns:cx2="http://schemas.microsoft.com/office/drawing/2015/10/21/chartex" xmlns:cx3="http://schemas.microsoft.com/office/drawing/2016/5/9/chartex" xmlns:cx4="http://schemas.microsoft.com/office/drawing/2016/5/10/chartex" xmlns:cx5="http://schemas.microsoft.com/office/drawing/2016/5/11/chartex" xmlns:cx6="http://schemas.microsoft.com/office/drawing/2016/5/12/chartex" xmlns:cx7="http://schemas.microsoft.com/office/drawing/2016/5/13/chartex" xmlns:cx8="http://schemas.microsoft.com/office/drawing/2016/5/14/chartex" xmlns:mc="http://schemas.openxmlformats.org/markup-compatibility/2006" xmlns:aink="http://schemas.microsoft.com/office/drawing/2016/ink" xmlns:am3d="http://schemas.microsoft.com/office/drawing/2017/model3d" xmlns:o="urn:schemas-microsoft-com:office:office" xmlns:r="http://schemas.openxmlformats.org/officeDocument/2006/relationships" xmlns:m="http://schemas.openxmlformats.org/officeDocument/2006/math" xmlns:v="urn:schemas-microsoft-com:vml" xmlns:wp14="http://schemas.microsoft.com/office/word/2010/wordprocessingDrawing" xmlns:wp="http://schemas.openxmlformats.org/drawingml/2006/wordprocessingDrawing" xmlns:w10="urn:schemas-microsoft-com:office:word" xmlns:w="http://schemas.openxmlformats.org/wordprocessingml/2006/main" xmlns:w14="http://schemas.microsoft.com/office/word/2010/wordml" xmlns:w15="http://schemas.microsoft.com/office/word/2012/wordml" xmlns:w16cid="http://schemas.microsoft.com/office/word/2016/wordml/cid" xmlns:w16se="http://schemas.microsoft.com/office/word/2015/wordml/symex" xmlns:wpg="http://schemas.microsoft.com/office/word/2010/wordprocessingGroup" xmlns:wpi="http://schemas.microsoft.com/office/word/2010/wordprocessingInk" xmlns:wne="http://schemas.microsoft.com/office/word/2006/wordml" xmlns:wps="http://schemas.microsoft.com/office/word/2010/wordprocessingShape" mc:Ignorable="w14 w15 w16se w16cid wp14">
+<w:footnotes xmlns:wpc="http://schemas.microsoft.com/office/word/2010/wordprocessingCanvas" xmlns:cx="http://schemas.microsoft.com/office/drawing/2014/chartex" xmlns:cx1="http://schemas.microsoft.com/office/drawing/2015/9/8/chartex" xmlns:cx2="http://schemas.microsoft.com/office/drawing/2015/10/21/chartex" xmlns:cx3="http://schemas.microsoft.com/office/drawing/2016/5/9/chartex" xmlns:cx4="http://schemas.microsoft.com/office/drawing/2016/5/10/chartex" xmlns:cx5="http://schemas.microsoft.com/office/drawing/2016/5/11/chartex" xmlns:cx6="http://schemas.microsoft.com/office/drawing/2016/5/12/chartex" xmlns:cx7="http://schemas.microsoft.com/office/drawing/2016/5/13/chartex" xmlns:cx8="http://schemas.microsoft.com/office/drawing/2016/5/14/chartex" xmlns:mc="http://schemas.openxmlformats.org/markup-compatibility/2006" xmlns:aink="http://schemas.microsoft.com/office/drawing/2016/ink" xmlns:am3d="http://schemas.microsoft.com/office/drawing/2017/model3d" xmlns:o="urn:schemas-microsoft-com:office:office" xmlns:r="http://schemas.openxmlformats.org/officeDocument/2006/relationships" xmlns:m="http://schemas.openxmlformats.org/officeDocument/2006/math" xmlns:v="urn:schemas-microsoft-com:vml" xmlns:wp14="http://schemas.microsoft.com/office/word/2010/wordprocessingDrawing" xmlns:wp="http://schemas.openxmlformats.org/drawingml/2006/wordprocessingDrawing" xmlns:w10="urn:schemas-microsoft-com:office:word" xmlns:w="http://schemas.openxmlformats.org/wordprocessingml/2006/main" xmlns:w14="http://schemas.microsoft.com/office/word/2010/wordml" xmlns:w15="http://schemas.microsoft.com/office/word/2012/wordml" xmlns:w16cex="http://schemas.microsoft.com/office/word/2018/wordml/cex" xmlns:w16cid="http://schemas.microsoft.com/office/word/2016/wordml/cid" xmlns:w16="http://schemas.microsoft.com/office/word/2018/wordml" xmlns:w16se="http://schemas.microsoft.com/office/word/2015/wordml/symex" xmlns:wpg="http://schemas.microsoft.com/office/word/2010/wordprocessingGroup" xmlns:wpi="http://schemas.microsoft.com/office/word/2010/wordprocessingInk" xmlns:wne="http://schemas.microsoft.com/office/word/2006/wordml" xmlns:wps="http://schemas.microsoft.com/office/word/2010/wordprocessingShape" mc:Ignorable="w14 w15 w16se w16cid w16 w16cex wp14">
   <w:footnote w:type="separator" w:id="-1">
     <w:p>
       <w:r>
@@ -11280,7 +11380,7 @@
 </file>
 
 <file path=word/header1.xml><?xml version="1.0" encoding="utf-8"?>
-<w:hdr xmlns:wpc="http://schemas.microsoft.com/office/word/2010/wordprocessingCanvas" xmlns:cx="http://schemas.microsoft.com/office/drawing/2014/chartex" xmlns:cx1="http://schemas.microsoft.com/office/drawing/2015/9/8/chartex" xmlns:cx2="http://schemas.microsoft.com/office/drawing/2015/10/21/chartex" xmlns:cx3="http://schemas.microsoft.com/office/drawing/2016/5/9/chartex" xmlns:cx4="http://schemas.microsoft.com/office/drawing/2016/5/10/chartex" xmlns:cx5="http://schemas.microsoft.com/office/drawing/2016/5/11/chartex" xmlns:cx6="http://schemas.microsoft.com/office/drawing/2016/5/12/chartex" xmlns:cx7="http://schemas.microsoft.com/office/drawing/2016/5/13/chartex" xmlns:cx8="http://schemas.microsoft.com/office/drawing/2016/5/14/chartex" xmlns:mc="http://schemas.openxmlformats.org/markup-compatibility/2006" xmlns:aink="http://schemas.microsoft.com/office/drawing/2016/ink" xmlns:am3d="http://schemas.microsoft.com/office/drawing/2017/model3d" xmlns:o="urn:schemas-microsoft-com:office:office" xmlns:r="http://schemas.openxmlformats.org/officeDocument/2006/relationships" xmlns:m="http://schemas.openxmlformats.org/officeDocument/2006/math" xmlns:v="urn:schemas-microsoft-com:vml" xmlns:wp14="http://schemas.microsoft.com/office/word/2010/wordprocessingDrawing" xmlns:wp="http://schemas.openxmlformats.org/drawingml/2006/wordprocessingDrawing" xmlns:w10="urn:schemas-microsoft-com:office:word" xmlns:w="http://schemas.openxmlformats.org/wordprocessingml/2006/main" xmlns:w14="http://schemas.microsoft.com/office/word/2010/wordml" xmlns:w15="http://schemas.microsoft.com/office/word/2012/wordml" xmlns:w16cid="http://schemas.microsoft.com/office/word/2016/wordml/cid" xmlns:w16se="http://schemas.microsoft.com/office/word/2015/wordml/symex" xmlns:wpg="http://schemas.microsoft.com/office/word/2010/wordprocessingGroup" xmlns:wpi="http://schemas.microsoft.com/office/word/2010/wordprocessingInk" xmlns:wne="http://schemas.microsoft.com/office/word/2006/wordml" xmlns:wps="http://schemas.microsoft.com/office/word/2010/wordprocessingShape" mc:Ignorable="w14 w15 w16se w16cid wp14">
+<w:hdr xmlns:wpc="http://schemas.microsoft.com/office/word/2010/wordprocessingCanvas" xmlns:cx="http://schemas.microsoft.com/office/drawing/2014/chartex" xmlns:cx1="http://schemas.microsoft.com/office/drawing/2015/9/8/chartex" xmlns:cx2="http://schemas.microsoft.com/office/drawing/2015/10/21/chartex" xmlns:cx3="http://schemas.microsoft.com/office/drawing/2016/5/9/chartex" xmlns:cx4="http://schemas.microsoft.com/office/drawing/2016/5/10/chartex" xmlns:cx5="http://schemas.microsoft.com/office/drawing/2016/5/11/chartex" xmlns:cx6="http://schemas.microsoft.com/office/drawing/2016/5/12/chartex" xmlns:cx7="http://schemas.microsoft.com/office/drawing/2016/5/13/chartex" xmlns:cx8="http://schemas.microsoft.com/office/drawing/2016/5/14/chartex" xmlns:mc="http://schemas.openxmlformats.org/markup-compatibility/2006" xmlns:aink="http://schemas.microsoft.com/office/drawing/2016/ink" xmlns:am3d="http://schemas.microsoft.com/office/drawing/2017/model3d" xmlns:o="urn:schemas-microsoft-com:office:office" xmlns:r="http://schemas.openxmlformats.org/officeDocument/2006/relationships" xmlns:m="http://schemas.openxmlformats.org/officeDocument/2006/math" xmlns:v="urn:schemas-microsoft-com:vml" xmlns:wp14="http://schemas.microsoft.com/office/word/2010/wordprocessingDrawing" xmlns:wp="http://schemas.openxmlformats.org/drawingml/2006/wordprocessingDrawing" xmlns:w10="urn:schemas-microsoft-com:office:word" xmlns:w="http://schemas.openxmlformats.org/wordprocessingml/2006/main" xmlns:w14="http://schemas.microsoft.com/office/word/2010/wordml" xmlns:w15="http://schemas.microsoft.com/office/word/2012/wordml" xmlns:w16cex="http://schemas.microsoft.com/office/word/2018/wordml/cex" xmlns:w16cid="http://schemas.microsoft.com/office/word/2016/wordml/cid" xmlns:w16="http://schemas.microsoft.com/office/word/2018/wordml" xmlns:w16se="http://schemas.microsoft.com/office/word/2015/wordml/symex" xmlns:wpg="http://schemas.microsoft.com/office/word/2010/wordprocessingGroup" xmlns:wpi="http://schemas.microsoft.com/office/word/2010/wordprocessingInk" xmlns:wne="http://schemas.microsoft.com/office/word/2006/wordml" xmlns:wps="http://schemas.microsoft.com/office/word/2010/wordprocessingShape" mc:Ignorable="w14 w15 w16se w16cid w16 w16cex wp14">
   <w:p>
     <w:pPr>
       <w:pStyle w:val="a3"/>
@@ -11307,7 +11407,7 @@
 </file>
 
 <file path=word/numbering.xml><?xml version="1.0" encoding="utf-8"?>
-<w:numbering xmlns:wpc="http://schemas.microsoft.com/office/word/2010/wordprocessingCanvas" xmlns:cx="http://schemas.microsoft.com/office/drawing/2014/chartex" xmlns:cx1="http://schemas.microsoft.com/office/drawing/2015/9/8/chartex" xmlns:cx2="http://schemas.microsoft.com/office/drawing/2015/10/21/chartex" xmlns:cx3="http://schemas.microsoft.com/office/drawing/2016/5/9/chartex" xmlns:cx4="http://schemas.microsoft.com/office/drawing/2016/5/10/chartex" xmlns:cx5="http://schemas.microsoft.com/office/drawing/2016/5/11/chartex" xmlns:cx6="http://schemas.microsoft.com/office/drawing/2016/5/12/chartex" xmlns:cx7="http://schemas.microsoft.com/office/drawing/2016/5/13/chartex" xmlns:cx8="http://schemas.microsoft.com/office/drawing/2016/5/14/chartex" xmlns:mc="http://schemas.openxmlformats.org/markup-compatibility/2006" xmlns:aink="http://schemas.microsoft.com/office/drawing/2016/ink" xmlns:am3d="http://schemas.microsoft.com/office/drawing/2017/model3d" xmlns:o="urn:schemas-microsoft-com:office:office" xmlns:r="http://schemas.openxmlformats.org/officeDocument/2006/relationships" xmlns:m="http://schemas.openxmlformats.org/officeDocument/2006/math" xmlns:v="urn:schemas-microsoft-com:vml" xmlns:wp14="http://schemas.microsoft.com/office/word/2010/wordprocessingDrawing" xmlns:wp="http://schemas.openxmlformats.org/drawingml/2006/wordprocessingDrawing" xmlns:w10="urn:schemas-microsoft-com:office:word" xmlns:w="http://schemas.openxmlformats.org/wordprocessingml/2006/main" xmlns:w14="http://schemas.microsoft.com/office/word/2010/wordml" xmlns:w15="http://schemas.microsoft.com/office/word/2012/wordml" xmlns:w16cid="http://schemas.microsoft.com/office/word/2016/wordml/cid" xmlns:w16se="http://schemas.microsoft.com/office/word/2015/wordml/symex" xmlns:wpg="http://schemas.microsoft.com/office/word/2010/wordprocessingGroup" xmlns:wpi="http://schemas.microsoft.com/office/word/2010/wordprocessingInk" xmlns:wne="http://schemas.microsoft.com/office/word/2006/wordml" xmlns:wps="http://schemas.microsoft.com/office/word/2010/wordprocessingShape" mc:Ignorable="w14 w15 w16se w16cid wp14">
+<w:numbering xmlns:wpc="http://schemas.microsoft.com/office/word/2010/wordprocessingCanvas" xmlns:cx="http://schemas.microsoft.com/office/drawing/2014/chartex" xmlns:cx1="http://schemas.microsoft.com/office/drawing/2015/9/8/chartex" xmlns:cx2="http://schemas.microsoft.com/office/drawing/2015/10/21/chartex" xmlns:cx3="http://schemas.microsoft.com/office/drawing/2016/5/9/chartex" xmlns:cx4="http://schemas.microsoft.com/office/drawing/2016/5/10/chartex" xmlns:cx5="http://schemas.microsoft.com/office/drawing/2016/5/11/chartex" xmlns:cx6="http://schemas.microsoft.com/office/drawing/2016/5/12/chartex" xmlns:cx7="http://schemas.microsoft.com/office/drawing/2016/5/13/chartex" xmlns:cx8="http://schemas.microsoft.com/office/drawing/2016/5/14/chartex" xmlns:mc="http://schemas.openxmlformats.org/markup-compatibility/2006" xmlns:aink="http://schemas.microsoft.com/office/drawing/2016/ink" xmlns:am3d="http://schemas.microsoft.com/office/drawing/2017/model3d" xmlns:o="urn:schemas-microsoft-com:office:office" xmlns:r="http://schemas.openxmlformats.org/officeDocument/2006/relationships" xmlns:m="http://schemas.openxmlformats.org/officeDocument/2006/math" xmlns:v="urn:schemas-microsoft-com:vml" xmlns:wp14="http://schemas.microsoft.com/office/word/2010/wordprocessingDrawing" xmlns:wp="http://schemas.openxmlformats.org/drawingml/2006/wordprocessingDrawing" xmlns:w10="urn:schemas-microsoft-com:office:word" xmlns:w="http://schemas.openxmlformats.org/wordprocessingml/2006/main" xmlns:w14="http://schemas.microsoft.com/office/word/2010/wordml" xmlns:w15="http://schemas.microsoft.com/office/word/2012/wordml" xmlns:w16cex="http://schemas.microsoft.com/office/word/2018/wordml/cex" xmlns:w16cid="http://schemas.microsoft.com/office/word/2016/wordml/cid" xmlns:w16="http://schemas.microsoft.com/office/word/2018/wordml" xmlns:w16se="http://schemas.microsoft.com/office/word/2015/wordml/symex" xmlns:wpg="http://schemas.microsoft.com/office/word/2010/wordprocessingGroup" xmlns:wpi="http://schemas.microsoft.com/office/word/2010/wordprocessingInk" xmlns:wne="http://schemas.microsoft.com/office/word/2006/wordml" xmlns:wps="http://schemas.microsoft.com/office/word/2010/wordprocessingShape" mc:Ignorable="w14 w15 w16se w16cid w16 w16cex wp14">
   <w:abstractNum w:abstractNumId="0" w15:restartNumberingAfterBreak="0">
     <w:nsid w:val="08892AE1"/>
     <w:multiLevelType w:val="multilevel"/>
@@ -14006,7 +14106,7 @@
 </file>
 
 <file path=word/styles.xml><?xml version="1.0" encoding="utf-8"?>
-<w:styles xmlns:mc="http://schemas.openxmlformats.org/markup-compatibility/2006" xmlns:r="http://schemas.openxmlformats.org/officeDocument/2006/relationships" xmlns:w="http://schemas.openxmlformats.org/wordprocessingml/2006/main" xmlns:w14="http://schemas.microsoft.com/office/word/2010/wordml" xmlns:w15="http://schemas.microsoft.com/office/word/2012/wordml" xmlns:w16cid="http://schemas.microsoft.com/office/word/2016/wordml/cid" xmlns:w16se="http://schemas.microsoft.com/office/word/2015/wordml/symex" mc:Ignorable="w14 w15 w16se w16cid">
+<w:styles xmlns:mc="http://schemas.openxmlformats.org/markup-compatibility/2006" xmlns:r="http://schemas.openxmlformats.org/officeDocument/2006/relationships" xmlns:w="http://schemas.openxmlformats.org/wordprocessingml/2006/main" xmlns:w14="http://schemas.microsoft.com/office/word/2010/wordml" xmlns:w15="http://schemas.microsoft.com/office/word/2012/wordml" xmlns:w16cex="http://schemas.microsoft.com/office/word/2018/wordml/cex" xmlns:w16cid="http://schemas.microsoft.com/office/word/2016/wordml/cid" xmlns:w16="http://schemas.microsoft.com/office/word/2018/wordml" xmlns:w16se="http://schemas.microsoft.com/office/word/2015/wordml/symex" mc:Ignorable="w14 w15 w16se w16cid w16 w16cex">
   <w:docDefaults>
     <w:rPrDefault>
       <w:rPr>
@@ -14019,7 +14119,7 @@
     </w:rPrDefault>
     <w:pPrDefault/>
   </w:docDefaults>
-  <w:latentStyles w:defLockedState="0" w:defUIPriority="99" w:defSemiHidden="0" w:defUnhideWhenUsed="0" w:defQFormat="0" w:count="375">
+  <w:latentStyles w:defLockedState="0" w:defUIPriority="99" w:defSemiHidden="0" w:defUnhideWhenUsed="0" w:defQFormat="0" w:count="376">
     <w:lsdException w:name="Normal" w:uiPriority="0" w:qFormat="1"/>
     <w:lsdException w:name="heading 1" w:uiPriority="9" w:qFormat="1"/>
     <w:lsdException w:name="heading 2" w:semiHidden="1" w:uiPriority="9" w:unhideWhenUsed="1" w:qFormat="1"/>
@@ -14125,7 +14225,6 @@
     <w:lsdException w:name="HTML Sample" w:semiHidden="1" w:unhideWhenUsed="1"/>
     <w:lsdException w:name="HTML Typewriter" w:semiHidden="1" w:unhideWhenUsed="1"/>
     <w:lsdException w:name="HTML Variable" w:semiHidden="1" w:unhideWhenUsed="1"/>
-    <w:lsdException w:name="Normal Table" w:semiHidden="1" w:unhideWhenUsed="1"/>
     <w:lsdException w:name="annotation subject" w:semiHidden="1" w:unhideWhenUsed="1"/>
     <w:lsdException w:name="No List" w:semiHidden="1" w:unhideWhenUsed="1"/>
     <w:lsdException w:name="Outline List 1" w:semiHidden="1" w:unhideWhenUsed="1"/>
@@ -14172,10 +14271,8 @@
     <w:lsdException w:name="Table Subtle 2" w:semiHidden="1" w:unhideWhenUsed="1"/>
     <w:lsdException w:name="Table Web 1" w:semiHidden="1" w:unhideWhenUsed="1"/>
     <w:lsdException w:name="Table Web 2" w:semiHidden="1" w:unhideWhenUsed="1"/>
-    <w:lsdException w:name="Table Web 3" w:semiHidden="1" w:unhideWhenUsed="1"/>
     <w:lsdException w:name="Balloon Text" w:semiHidden="1" w:unhideWhenUsed="1"/>
     <w:lsdException w:name="Table Grid" w:uiPriority="39"/>
-    <w:lsdException w:name="Table Theme" w:semiHidden="1" w:unhideWhenUsed="1"/>
     <w:lsdException w:name="Placeholder Text" w:semiHidden="1"/>
     <w:lsdException w:name="No Spacing" w:uiPriority="1" w:qFormat="1"/>
     <w:lsdException w:name="Light Shading" w:uiPriority="60"/>
@@ -14395,6 +14492,7 @@
     <w:lsdException w:name="Smart Hyperlink" w:semiHidden="1" w:unhideWhenUsed="1"/>
     <w:lsdException w:name="Hashtag" w:semiHidden="1" w:unhideWhenUsed="1"/>
     <w:lsdException w:name="Unresolved Mention" w:semiHidden="1" w:unhideWhenUsed="1"/>
+    <w:lsdException w:name="Smart Link" w:semiHidden="1" w:unhideWhenUsed="1"/>
   </w:latentStyles>
   <w:style w:type="paragraph" w:default="1" w:styleId="a">
     <w:name w:val="Normal"/>

</xml_diff>